<commit_message>
modified:   Deploying a Next.js Application on an Ubuntu Server with Apache and PM2.docx 	new file:   ~$ploying a Next.js Application on an Ubuntu Server with Apache and PM2.docx
</commit_message>
<xml_diff>
--- a/Deploying a Next.js Application on an Ubuntu Server with Apache and PM2.docx
+++ b/Deploying a Next.js Application on an Ubuntu Server with Apache and PM2.docx
@@ -1288,21 +1288,7 @@
           <w:lang w:eastAsia="sk-SK"/>
           <w14:ligatures w14:val="none"/>
         </w:rPr>
-        <w:t>S</w:t>
-      </w:r>
-      <w:r>
-        <w:rPr>
-          <w:rFonts w:ascii="Segoe UI" w:eastAsia="Times New Roman" w:hAnsi="Segoe UI" w:cs="Segoe UI"/>
-          <w:b/>
-          <w:bCs/>
-          <w:color w:val="215E99" w:themeColor="text2" w:themeTint="BF"/>
-          <w:kern w:val="0"/>
-          <w:sz w:val="36"/>
-          <w:szCs w:val="36"/>
-          <w:lang w:eastAsia="sk-SK"/>
-          <w14:ligatures w14:val="none"/>
-        </w:rPr>
-        <w:t xml:space="preserve">tep1.2: No </w:t>
+        <w:t xml:space="preserve">Step1.2: No </w:t>
       </w:r>
       <w:proofErr w:type="spellStart"/>
       <w:r>
@@ -8449,6 +8435,159 @@
     </w:p>
     <w:p>
       <w:pPr>
+        <w:rPr>
+          <w:rStyle w:val="s2"/>
+          <w:rFonts w:ascii="Segoe UI" w:hAnsi="Segoe UI" w:cs="Segoe UI"/>
+          <w:b/>
+          <w:bCs/>
+          <w:color w:val="215E99" w:themeColor="text2" w:themeTint="BF"/>
+          <w:sz w:val="30"/>
+          <w:szCs w:val="30"/>
+        </w:rPr>
+      </w:pPr>
+      <w:r>
+        <w:rPr>
+          <w:rFonts w:ascii="Segoe UI" w:hAnsi="Segoe UI" w:cs="Segoe UI"/>
+          <w:b/>
+          <w:bCs/>
+          <w:color w:val="215E99" w:themeColor="text2" w:themeTint="BF"/>
+          <w:sz w:val="30"/>
+          <w:szCs w:val="30"/>
+        </w:rPr>
+        <w:t>or</w:t>
+      </w:r>
+    </w:p>
+    <w:p>
+      <w:pPr>
+        <w:pStyle w:val="PredformtovanHTML"/>
+        <w:textAlignment w:val="baseline"/>
+        <w:rPr>
+          <w:color w:val="00B050"/>
+        </w:rPr>
+      </w:pPr>
+      <w:r>
+        <w:rPr>
+          <w:rStyle w:val="hljs-keyword"/>
+          <w:rFonts w:eastAsiaTheme="majorEastAsia"/>
+          <w:color w:val="00B050"/>
+          <w:bdr w:val="none" w:sz="0" w:space="0" w:color="auto" w:frame="1"/>
+        </w:rPr>
+        <w:t>export</w:t>
+      </w:r>
+      <w:r>
+        <w:rPr>
+          <w:rStyle w:val="KdHTML"/>
+          <w:rFonts w:eastAsiaTheme="majorEastAsia"/>
+          <w:color w:val="00B050"/>
+          <w:bdr w:val="none" w:sz="0" w:space="0" w:color="auto" w:frame="1"/>
+        </w:rPr>
+        <w:t xml:space="preserve"> </w:t>
+      </w:r>
+      <w:r>
+        <w:rPr>
+          <w:rStyle w:val="hljs-variable"/>
+          <w:rFonts w:eastAsiaTheme="majorEastAsia"/>
+          <w:color w:val="00B050"/>
+          <w:bdr w:val="none" w:sz="0" w:space="0" w:color="auto" w:frame="1"/>
+        </w:rPr>
+        <w:t>NODE_OPTIONS</w:t>
+      </w:r>
+      <w:r>
+        <w:rPr>
+          <w:rStyle w:val="KdHTML"/>
+          <w:rFonts w:eastAsiaTheme="majorEastAsia"/>
+          <w:color w:val="00B050"/>
+          <w:bdr w:val="none" w:sz="0" w:space="0" w:color="auto" w:frame="1"/>
+        </w:rPr>
+        <w:t>=</w:t>
+      </w:r>
+      <w:r>
+        <w:rPr>
+          <w:rStyle w:val="s2"/>
+          <w:rFonts w:eastAsiaTheme="majorEastAsia"/>
+          <w:color w:val="00B050"/>
+        </w:rPr>
+        <w:t>"</w:t>
+      </w:r>
+      <w:r>
+        <w:rPr>
+          <w:rStyle w:val="KdHTML"/>
+          <w:rFonts w:eastAsiaTheme="majorEastAsia"/>
+          <w:color w:val="00B050"/>
+          <w:bdr w:val="none" w:sz="0" w:space="0" w:color="auto" w:frame="1"/>
+        </w:rPr>
+        <w:t>--max-</w:t>
+      </w:r>
+      <w:proofErr w:type="spellStart"/>
+      <w:r>
+        <w:rPr>
+          <w:rStyle w:val="KdHTML"/>
+          <w:rFonts w:eastAsiaTheme="majorEastAsia"/>
+          <w:color w:val="00B050"/>
+          <w:bdr w:val="none" w:sz="0" w:space="0" w:color="auto" w:frame="1"/>
+        </w:rPr>
+        <w:t>old</w:t>
+      </w:r>
+      <w:proofErr w:type="spellEnd"/>
+      <w:r>
+        <w:rPr>
+          <w:rStyle w:val="KdHTML"/>
+          <w:rFonts w:eastAsiaTheme="majorEastAsia"/>
+          <w:color w:val="00B050"/>
+          <w:bdr w:val="none" w:sz="0" w:space="0" w:color="auto" w:frame="1"/>
+        </w:rPr>
+        <w:t>-</w:t>
+      </w:r>
+      <w:proofErr w:type="spellStart"/>
+      <w:r>
+        <w:rPr>
+          <w:rStyle w:val="KdHTML"/>
+          <w:rFonts w:eastAsiaTheme="majorEastAsia"/>
+          <w:color w:val="00B050"/>
+          <w:bdr w:val="none" w:sz="0" w:space="0" w:color="auto" w:frame="1"/>
+        </w:rPr>
+        <w:t>space-size</w:t>
+      </w:r>
+      <w:proofErr w:type="spellEnd"/>
+      <w:r>
+        <w:rPr>
+          <w:rStyle w:val="KdHTML"/>
+          <w:rFonts w:eastAsiaTheme="majorEastAsia"/>
+          <w:color w:val="00B050"/>
+          <w:bdr w:val="none" w:sz="0" w:space="0" w:color="auto" w:frame="1"/>
+        </w:rPr>
+        <w:t>=</w:t>
+      </w:r>
+      <w:r>
+        <w:rPr>
+          <w:rStyle w:val="hljs-number"/>
+          <w:rFonts w:eastAsiaTheme="majorEastAsia"/>
+          <w:color w:val="00B050"/>
+          <w:bdr w:val="none" w:sz="0" w:space="0" w:color="auto" w:frame="1"/>
+        </w:rPr>
+        <w:t>8192</w:t>
+      </w:r>
+      <w:r>
+        <w:rPr>
+          <w:rStyle w:val="s2"/>
+          <w:rFonts w:eastAsiaTheme="majorEastAsia"/>
+          <w:color w:val="00B050"/>
+        </w:rPr>
+        <w:t>"</w:t>
+      </w:r>
+    </w:p>
+    <w:p>
+      <w:pPr>
+        <w:pStyle w:val="PredformtovanHTML"/>
+        <w:rPr>
+          <w:rStyle w:val="s2"/>
+          <w:rFonts w:eastAsiaTheme="majorEastAsia"/>
+          <w:color w:val="00B050"/>
+        </w:rPr>
+      </w:pPr>
+    </w:p>
+    <w:p>
+      <w:pPr>
         <w:pStyle w:val="PredformtovanHTML"/>
         <w:rPr>
           <w:rStyle w:val="s2"/>
@@ -12316,6 +12455,7 @@
           <w:lang w:eastAsia="sk-SK"/>
           <w14:ligatures w14:val="none"/>
         </w:rPr>
+        <w:lastRenderedPageBreak/>
         <w:t>sudo</w:t>
       </w:r>
       <w:proofErr w:type="spellEnd"/>
@@ -12376,7 +12516,6 @@
           <w:lang w:eastAsia="sk-SK"/>
           <w14:ligatures w14:val="none"/>
         </w:rPr>
-        <w:lastRenderedPageBreak/>
         <w:t xml:space="preserve">Step 10.4: </w:t>
       </w:r>
       <w:proofErr w:type="spellStart"/>
@@ -15110,7 +15249,6 @@
           <w:lang w:eastAsia="sk-SK"/>
           <w14:ligatures w14:val="none"/>
         </w:rPr>
-        <w:lastRenderedPageBreak/>
         <w:t>Restarting</w:t>
       </w:r>
       <w:proofErr w:type="spellEnd"/>
@@ -22696,6 +22834,11 @@
     <w:basedOn w:val="Predvolenpsmoodseku"/>
     <w:rsid w:val="00A84D25"/>
   </w:style>
+  <w:style w:type="character" w:customStyle="1" w:styleId="hljs-variable">
+    <w:name w:val="hljs-variable"/>
+    <w:basedOn w:val="Predvolenpsmoodseku"/>
+    <w:rsid w:val="00387063"/>
+  </w:style>
 </w:styles>
 </file>
 

</xml_diff>